<commit_message>
Haciendo ej3,4,5 de OO1
</commit_message>
<xml_diff>
--- a/2do año/Sexto Semestre/PARCIALES.docx
+++ b/2do año/Sexto Semestre/PARCIALES.docx
@@ -2,73 +2,6 @@
 <file path=word/document.xml><?xml version="1.0" encoding="utf-8"?>
 <w:document xmlns:wpc="http://schemas.microsoft.com/office/word/2010/wordprocessingCanvas" xmlns:cx="http://schemas.microsoft.com/office/drawing/2014/chartex" xmlns:cx1="http://schemas.microsoft.com/office/drawing/2015/9/8/chartex" xmlns:cx2="http://schemas.microsoft.com/office/drawing/2015/10/21/chartex" xmlns:cx3="http://schemas.microsoft.com/office/drawing/2016/5/9/chartex" xmlns:cx4="http://schemas.microsoft.com/office/drawing/2016/5/10/chartex" xmlns:cx5="http://schemas.microsoft.com/office/drawing/2016/5/11/chartex" xmlns:cx6="http://schemas.microsoft.com/office/drawing/2016/5/12/chartex" xmlns:cx7="http://schemas.microsoft.com/office/drawing/2016/5/13/chartex" xmlns:cx8="http://schemas.microsoft.com/office/drawing/2016/5/14/chartex" xmlns:mc="http://schemas.openxmlformats.org/markup-compatibility/2006" xmlns:aink="http://schemas.microsoft.com/office/drawing/2016/ink" xmlns:am3d="http://schemas.microsoft.com/office/drawing/2017/model3d" xmlns:o="urn:schemas-microsoft-com:office:office" xmlns:oel="http://schemas.microsoft.com/office/2019/extlst" xmlns:r="http://schemas.openxmlformats.org/officeDocument/2006/relationships" xmlns:m="http://schemas.openxmlformats.org/officeDocument/2006/math" xmlns:v="urn:schemas-microsoft-com:vml" xmlns:wp14="http://schemas.microsoft.com/office/word/2010/wordprocessingDrawing" xmlns:wp="http://schemas.openxmlformats.org/drawingml/2006/wordprocessingDrawing" xmlns:w10="urn:schemas-microsoft-com:office:word" xmlns:w="http://schemas.openxmlformats.org/wordprocessingml/2006/main" xmlns:w14="http://schemas.microsoft.com/office/word/2010/wordml" xmlns:w15="http://schemas.microsoft.com/office/word/2012/wordml" xmlns:w16cex="http://schemas.microsoft.com/office/word/2018/wordml/cex" xmlns:w16cid="http://schemas.microsoft.com/office/word/2016/wordml/cid" xmlns:w16="http://schemas.microsoft.com/office/word/2018/wordml" xmlns:w16du="http://schemas.microsoft.com/office/word/2023/wordml/word16du" xmlns:w16sdtdh="http://schemas.microsoft.com/office/word/2020/wordml/sdtdatahash" xmlns:w16se="http://schemas.microsoft.com/office/word/2015/wordml/symex" xmlns:wpg="http://schemas.microsoft.com/office/word/2010/wordprocessingGroup" xmlns:wpi="http://schemas.microsoft.com/office/word/2010/wordprocessingInk" xmlns:wne="http://schemas.microsoft.com/office/word/2006/wordml" xmlns:wps="http://schemas.microsoft.com/office/word/2010/wordprocessingShape" mc:Ignorable="w14 w15 w16se w16cid w16 w16cex w16sdtdh w16du wp14">
   <w:body>
-    <w:p>
-      <w:pPr>
-        <w:rPr>
-          <w:lang w:val="es-ES"/>
-        </w:rPr>
-      </w:pPr>
-      <w:r>
-        <w:rPr>
-          <w:lang w:val="es-ES"/>
-        </w:rPr>
-        <w:t>AYED:</w:t>
-      </w:r>
-    </w:p>
-    <w:p>
-      <w:pPr>
-        <w:pStyle w:val="Prrafodelista"/>
-        <w:numPr>
-          <w:ilvl w:val="0"/>
-          <w:numId w:val="4"/>
-        </w:numPr>
-        <w:rPr>
-          <w:lang w:val="es-ES"/>
-        </w:rPr>
-      </w:pPr>
-      <w:r>
-        <w:rPr>
-          <w:lang w:val="es-ES"/>
-        </w:rPr>
-        <w:t>Primera Fecha: Sábado 16/11 9am horas. Aulas 5 y 11</w:t>
-      </w:r>
-    </w:p>
-    <w:p>
-      <w:pPr>
-        <w:pStyle w:val="Prrafodelista"/>
-        <w:numPr>
-          <w:ilvl w:val="0"/>
-          <w:numId w:val="4"/>
-        </w:numPr>
-        <w:rPr>
-          <w:lang w:val="es-ES"/>
-        </w:rPr>
-      </w:pPr>
-      <w:r>
-        <w:rPr>
-          <w:lang w:val="es-ES"/>
-        </w:rPr>
-        <w:t>Segunda Fecha: Sábado 7/12 9am horas. Aulas 5 y 11</w:t>
-      </w:r>
-    </w:p>
-    <w:p>
-      <w:pPr>
-        <w:pStyle w:val="Prrafodelista"/>
-        <w:numPr>
-          <w:ilvl w:val="0"/>
-          <w:numId w:val="4"/>
-        </w:numPr>
-        <w:rPr>
-          <w:lang w:val="es-ES"/>
-        </w:rPr>
-      </w:pPr>
-      <w:r>
-        <w:rPr>
-          <w:lang w:val="es-ES"/>
-        </w:rPr>
-        <w:t>Tercera Fecha: Primera semana de febrero 2025. Aulas a confirmar</w:t>
-      </w:r>
-    </w:p>
     <w:p>
       <w:r>
         <w:t>ISO:</w:t>
@@ -89,7 +22,25 @@
         <w:rPr>
           <w:lang w:val="es-ES"/>
         </w:rPr>
-        <w:t>Primera Fecha SOA: Sábado 5/10 8am horas.</w:t>
+        <w:t>Primera Fecha SOA: Sábado 5</w:t>
+      </w:r>
+      <w:r>
+        <w:rPr>
+          <w:lang w:val="es-ES"/>
+        </w:rPr>
+        <w:t xml:space="preserve"> de octubre </w:t>
+      </w:r>
+      <w:r>
+        <w:rPr>
+          <w:lang w:val="es-ES"/>
+        </w:rPr>
+        <w:t>8</w:t>
+      </w:r>
+      <w:r>
+        <w:rPr>
+          <w:lang w:val="es-ES"/>
+        </w:rPr>
+        <w:t>:00 hs</w:t>
       </w:r>
     </w:p>
     <w:p>
@@ -107,7 +58,31 @@
         <w:rPr>
           <w:lang w:val="es-ES"/>
         </w:rPr>
-        <w:t>Segunda Fecha SOA: Sábado 26/10 8am horas.</w:t>
+        <w:t>Segunda Fecha SOA: Sábado 26</w:t>
+      </w:r>
+      <w:r>
+        <w:rPr>
+          <w:lang w:val="es-ES"/>
+        </w:rPr>
+        <w:t xml:space="preserve"> de octubre</w:t>
+      </w:r>
+      <w:r>
+        <w:rPr>
+          <w:lang w:val="es-ES"/>
+        </w:rPr>
+        <w:t xml:space="preserve"> </w:t>
+      </w:r>
+      <w:r>
+        <w:rPr>
+          <w:lang w:val="es-ES"/>
+        </w:rPr>
+        <w:t>8</w:t>
+      </w:r>
+      <w:r>
+        <w:rPr>
+          <w:lang w:val="es-ES"/>
+        </w:rPr>
+        <w:t>:00 hs</w:t>
       </w:r>
     </w:p>
     <w:p>
@@ -125,7 +100,31 @@
         <w:rPr>
           <w:lang w:val="es-ES"/>
         </w:rPr>
-        <w:t>Primera Fecha PN: Sábado 30/11 8am horas.</w:t>
+        <w:t>Primera Fecha PN: Sábado 30</w:t>
+      </w:r>
+      <w:r>
+        <w:rPr>
+          <w:lang w:val="es-ES"/>
+        </w:rPr>
+        <w:t xml:space="preserve"> </w:t>
+      </w:r>
+      <w:r>
+        <w:rPr>
+          <w:lang w:val="es-ES"/>
+        </w:rPr>
+        <w:t>de noviembre</w:t>
+      </w:r>
+      <w:r>
+        <w:rPr>
+          <w:lang w:val="es-ES"/>
+        </w:rPr>
+        <w:t xml:space="preserve"> 8</w:t>
+      </w:r>
+      <w:r>
+        <w:rPr>
+          <w:lang w:val="es-ES"/>
+        </w:rPr>
+        <w:t>:00 hs</w:t>
       </w:r>
     </w:p>
     <w:p>
@@ -143,7 +142,37 @@
         <w:rPr>
           <w:lang w:val="es-ES"/>
         </w:rPr>
-        <w:t>Segunda Fecha PN: Sábado 14/12 8am horas.</w:t>
+        <w:t>Segunda Fecha PN: Sábado 14</w:t>
+      </w:r>
+      <w:r>
+        <w:rPr>
+          <w:lang w:val="es-ES"/>
+        </w:rPr>
+        <w:t xml:space="preserve"> </w:t>
+      </w:r>
+      <w:r>
+        <w:rPr>
+          <w:lang w:val="es-ES"/>
+        </w:rPr>
+        <w:t>de diciembre</w:t>
+      </w:r>
+      <w:r>
+        <w:rPr>
+          <w:lang w:val="es-ES"/>
+        </w:rPr>
+        <w:t xml:space="preserve"> </w:t>
+      </w:r>
+      <w:r>
+        <w:rPr>
+          <w:lang w:val="es-ES"/>
+        </w:rPr>
+        <w:t>8</w:t>
+      </w:r>
+      <w:r>
+        <w:rPr>
+          <w:lang w:val="es-ES"/>
+        </w:rPr>
+        <w:t>:00 hs</w:t>
       </w:r>
     </w:p>
     <w:p>
@@ -237,6 +266,338 @@
           <w:lang w:val="es-ES"/>
         </w:rPr>
       </w:pPr>
+      <w:r>
+        <w:rPr>
+          <w:lang w:val="es-ES"/>
+        </w:rPr>
+        <w:t>INGE1:</w:t>
+      </w:r>
+    </w:p>
+    <w:p>
+      <w:pPr>
+        <w:pStyle w:val="Prrafodelista"/>
+        <w:numPr>
+          <w:ilvl w:val="0"/>
+          <w:numId w:val="3"/>
+        </w:numPr>
+        <w:rPr>
+          <w:lang w:val="es-ES"/>
+        </w:rPr>
+      </w:pPr>
+      <w:r>
+        <w:rPr>
+          <w:lang w:val="es-ES"/>
+        </w:rPr>
+        <w:t>Primera Fecha</w:t>
+      </w:r>
+      <w:r>
+        <w:rPr>
+          <w:lang w:val="es-ES"/>
+        </w:rPr>
+        <w:t xml:space="preserve"> (HU - CU)</w:t>
+      </w:r>
+      <w:r>
+        <w:rPr>
+          <w:lang w:val="es-ES"/>
+        </w:rPr>
+        <w:t xml:space="preserve">: </w:t>
+      </w:r>
+      <w:r>
+        <w:rPr>
+          <w:lang w:val="es-ES"/>
+        </w:rPr>
+        <w:t>Martes</w:t>
+      </w:r>
+      <w:r>
+        <w:rPr>
+          <w:lang w:val="es-ES"/>
+        </w:rPr>
+        <w:t xml:space="preserve"> 1</w:t>
+      </w:r>
+      <w:r>
+        <w:rPr>
+          <w:lang w:val="es-ES"/>
+        </w:rPr>
+        <w:t>5</w:t>
+      </w:r>
+      <w:r>
+        <w:rPr>
+          <w:lang w:val="es-ES"/>
+        </w:rPr>
+        <w:t xml:space="preserve"> de </w:t>
+      </w:r>
+      <w:r>
+        <w:rPr>
+          <w:lang w:val="es-ES"/>
+        </w:rPr>
+        <w:t>octubre</w:t>
+      </w:r>
+      <w:r>
+        <w:rPr>
+          <w:lang w:val="es-ES"/>
+        </w:rPr>
+        <w:t xml:space="preserve"> </w:t>
+      </w:r>
+    </w:p>
+    <w:p>
+      <w:pPr>
+        <w:pStyle w:val="Prrafodelista"/>
+        <w:numPr>
+          <w:ilvl w:val="0"/>
+          <w:numId w:val="3"/>
+        </w:numPr>
+        <w:rPr>
+          <w:lang w:val="es-ES"/>
+        </w:rPr>
+      </w:pPr>
+      <w:r>
+        <w:rPr>
+          <w:lang w:val="es-ES"/>
+        </w:rPr>
+        <w:t>Primera</w:t>
+      </w:r>
+      <w:r>
+        <w:rPr>
+          <w:lang w:val="es-ES"/>
+        </w:rPr>
+        <w:t xml:space="preserve"> Fecha</w:t>
+      </w:r>
+      <w:r>
+        <w:rPr>
+          <w:lang w:val="es-ES"/>
+        </w:rPr>
+        <w:t xml:space="preserve"> </w:t>
+      </w:r>
+      <w:r>
+        <w:rPr>
+          <w:lang w:val="es-ES"/>
+        </w:rPr>
+        <w:t>(DTE - RP)</w:t>
+      </w:r>
+      <w:r>
+        <w:rPr>
+          <w:lang w:val="es-ES"/>
+        </w:rPr>
+        <w:t xml:space="preserve">: Sábado </w:t>
+      </w:r>
+      <w:r>
+        <w:rPr>
+          <w:lang w:val="es-ES"/>
+        </w:rPr>
+        <w:t>9</w:t>
+      </w:r>
+      <w:r>
+        <w:rPr>
+          <w:lang w:val="es-ES"/>
+        </w:rPr>
+        <w:t xml:space="preserve"> de </w:t>
+      </w:r>
+      <w:r>
+        <w:rPr>
+          <w:lang w:val="es-ES"/>
+        </w:rPr>
+        <w:t>noviembre</w:t>
+      </w:r>
+    </w:p>
+    <w:p>
+      <w:pPr>
+        <w:pStyle w:val="Prrafodelista"/>
+        <w:numPr>
+          <w:ilvl w:val="0"/>
+          <w:numId w:val="3"/>
+        </w:numPr>
+        <w:rPr>
+          <w:lang w:val="es-ES"/>
+        </w:rPr>
+      </w:pPr>
+      <w:r>
+        <w:rPr>
+          <w:lang w:val="es-ES"/>
+        </w:rPr>
+        <w:t>Primera</w:t>
+      </w:r>
+      <w:r>
+        <w:rPr>
+          <w:lang w:val="es-ES"/>
+        </w:rPr>
+        <w:t xml:space="preserve"> fecha</w:t>
+      </w:r>
+      <w:r>
+        <w:rPr>
+          <w:lang w:val="es-ES"/>
+        </w:rPr>
+        <w:t xml:space="preserve"> RECUPERATORIO</w:t>
+      </w:r>
+      <w:r>
+        <w:rPr>
+          <w:lang w:val="es-ES"/>
+        </w:rPr>
+        <w:t xml:space="preserve"> 4 TEMAS: Viernes 29 de noviembre</w:t>
+      </w:r>
+    </w:p>
+    <w:p>
+      <w:pPr>
+        <w:pStyle w:val="Prrafodelista"/>
+        <w:numPr>
+          <w:ilvl w:val="0"/>
+          <w:numId w:val="3"/>
+        </w:numPr>
+        <w:rPr>
+          <w:lang w:val="es-ES"/>
+        </w:rPr>
+      </w:pPr>
+      <w:r>
+        <w:rPr>
+          <w:lang w:val="es-ES"/>
+        </w:rPr>
+        <w:t>Segunda fecha RECUPERATORIO 4 TEMAS: Viernes 20 de diciembre</w:t>
+      </w:r>
+    </w:p>
+    <w:p>
+      <w:pPr>
+        <w:rPr>
+          <w:lang w:val="es-ES"/>
+        </w:rPr>
+      </w:pPr>
+      <w:r>
+        <w:rPr>
+          <w:lang w:val="es-ES"/>
+        </w:rPr>
+        <w:t>DBD:</w:t>
+      </w:r>
+    </w:p>
+    <w:p>
+      <w:pPr>
+        <w:pStyle w:val="Prrafodelista"/>
+        <w:numPr>
+          <w:ilvl w:val="0"/>
+          <w:numId w:val="3"/>
+        </w:numPr>
+        <w:rPr>
+          <w:lang w:val="es-ES"/>
+        </w:rPr>
+      </w:pPr>
+      <w:r>
+        <w:rPr>
+          <w:lang w:val="es-ES"/>
+        </w:rPr>
+        <w:t xml:space="preserve">Primera Fecha: </w:t>
+      </w:r>
+      <w:r>
+        <w:rPr>
+          <w:lang w:val="es-ES"/>
+        </w:rPr>
+        <w:t>Martes</w:t>
+      </w:r>
+      <w:r>
+        <w:rPr>
+          <w:lang w:val="es-ES"/>
+        </w:rPr>
+        <w:t xml:space="preserve"> </w:t>
+      </w:r>
+      <w:r>
+        <w:rPr>
+          <w:lang w:val="es-ES"/>
+        </w:rPr>
+        <w:t>5</w:t>
+      </w:r>
+      <w:r>
+        <w:rPr>
+          <w:lang w:val="es-ES"/>
+        </w:rPr>
+        <w:t xml:space="preserve"> de noviembre </w:t>
+      </w:r>
+    </w:p>
+    <w:p>
+      <w:pPr>
+        <w:pStyle w:val="Prrafodelista"/>
+        <w:numPr>
+          <w:ilvl w:val="0"/>
+          <w:numId w:val="3"/>
+        </w:numPr>
+        <w:rPr>
+          <w:lang w:val="es-ES"/>
+        </w:rPr>
+      </w:pPr>
+      <w:r>
+        <w:rPr>
+          <w:lang w:val="es-ES"/>
+        </w:rPr>
+        <w:t xml:space="preserve">Segunda Fecha: </w:t>
+      </w:r>
+      <w:r>
+        <w:rPr>
+          <w:lang w:val="es-ES"/>
+        </w:rPr>
+        <w:t>Martes</w:t>
+      </w:r>
+      <w:r>
+        <w:rPr>
+          <w:lang w:val="es-ES"/>
+        </w:rPr>
+        <w:t xml:space="preserve"> </w:t>
+      </w:r>
+      <w:r>
+        <w:rPr>
+          <w:lang w:val="es-ES"/>
+        </w:rPr>
+        <w:t>26</w:t>
+      </w:r>
+      <w:r>
+        <w:rPr>
+          <w:lang w:val="es-ES"/>
+        </w:rPr>
+        <w:t xml:space="preserve"> de noviembre </w:t>
+      </w:r>
+    </w:p>
+    <w:p>
+      <w:pPr>
+        <w:pStyle w:val="Prrafodelista"/>
+        <w:numPr>
+          <w:ilvl w:val="0"/>
+          <w:numId w:val="3"/>
+        </w:numPr>
+        <w:rPr>
+          <w:lang w:val="es-ES"/>
+        </w:rPr>
+      </w:pPr>
+      <w:r>
+        <w:rPr>
+          <w:lang w:val="es-ES"/>
+        </w:rPr>
+        <w:t xml:space="preserve">Tercera Fecha: </w:t>
+      </w:r>
+      <w:r>
+        <w:rPr>
+          <w:lang w:val="es-ES"/>
+        </w:rPr>
+        <w:t>Martes</w:t>
+      </w:r>
+      <w:r>
+        <w:rPr>
+          <w:lang w:val="es-ES"/>
+        </w:rPr>
+        <w:t xml:space="preserve"> </w:t>
+      </w:r>
+      <w:r>
+        <w:rPr>
+          <w:lang w:val="es-ES"/>
+        </w:rPr>
+        <w:t>17</w:t>
+      </w:r>
+      <w:r>
+        <w:rPr>
+          <w:lang w:val="es-ES"/>
+        </w:rPr>
+        <w:t xml:space="preserve"> de diciembre </w:t>
+      </w:r>
+    </w:p>
+    <w:p>
+      <w:pPr>
+        <w:rPr>
+          <w:lang w:val="es-ES"/>
+        </w:rPr>
+      </w:pPr>
     </w:p>
     <w:p>
       <w:pPr>
@@ -254,114 +615,371 @@
     <w:p>
       <w:pPr>
         <w:rPr>
-          <w:lang w:val="es-ES"/>
-        </w:rPr>
-      </w:pPr>
-      <w:r>
-        <w:rPr>
+          <w:u w:val="single"/>
+          <w:lang w:val="es-ES"/>
+        </w:rPr>
+      </w:pPr>
+      <w:r>
+        <w:rPr>
+          <w:u w:val="single"/>
           <w:lang w:val="es-ES"/>
         </w:rPr>
         <w:t xml:space="preserve">ISO </w:t>
       </w:r>
       <w:r>
         <w:rPr>
+          <w:u w:val="single"/>
           <w:lang w:val="es-ES"/>
         </w:rPr>
         <w:t xml:space="preserve">SOA </w:t>
       </w:r>
       <w:r>
         <w:rPr>
-          <w:lang w:val="es-ES"/>
-        </w:rPr>
-        <w:t xml:space="preserve">1era fecha: </w:t>
-      </w:r>
-      <w:r>
-        <w:rPr>
-          <w:lang w:val="es-ES"/>
-        </w:rPr>
-        <w:t>Sábado 5</w:t>
-      </w:r>
-      <w:r>
-        <w:rPr>
+          <w:u w:val="single"/>
+          <w:lang w:val="es-ES"/>
+        </w:rPr>
+        <w:t>FECHA 1</w:t>
+      </w:r>
+      <w:r>
+        <w:rPr>
+          <w:u w:val="single"/>
+          <w:lang w:val="es-ES"/>
+        </w:rPr>
+        <w:t>: Sábado 5</w:t>
+      </w:r>
+      <w:r>
+        <w:rPr>
+          <w:u w:val="single"/>
           <w:lang w:val="es-ES"/>
         </w:rPr>
         <w:t xml:space="preserve"> de octubre</w:t>
       </w:r>
       <w:r>
         <w:rPr>
-          <w:lang w:val="es-ES"/>
-        </w:rPr>
-        <w:t xml:space="preserve"> 8</w:t>
-      </w:r>
-      <w:r>
-        <w:rPr>
-          <w:lang w:val="es-ES"/>
-        </w:rPr>
-        <w:t>:00</w:t>
-      </w:r>
-      <w:r>
-        <w:rPr>
-          <w:lang w:val="es-ES"/>
-        </w:rPr>
-        <w:t xml:space="preserve"> hs.</w:t>
-      </w:r>
-    </w:p>
-    <w:p>
-      <w:pPr>
-        <w:rPr>
-          <w:lang w:val="es-ES"/>
-        </w:rPr>
-      </w:pPr>
-      <w:r>
-        <w:rPr>
+          <w:u w:val="single"/>
+          <w:lang w:val="es-ES"/>
+        </w:rPr>
+        <w:t xml:space="preserve"> 8:00 hs.</w:t>
+      </w:r>
+    </w:p>
+    <w:p>
+      <w:pPr>
+        <w:rPr>
+          <w:u w:val="single"/>
+          <w:lang w:val="es-ES"/>
+        </w:rPr>
+      </w:pPr>
+      <w:r>
+        <w:rPr>
+          <w:u w:val="single"/>
+          <w:lang w:val="es-ES"/>
+        </w:rPr>
+        <w:t>INGE1 (HU – CU): Martes 15 de octubre</w:t>
+      </w:r>
+    </w:p>
+    <w:p>
+      <w:pPr>
+        <w:rPr>
+          <w:u w:val="single"/>
+          <w:lang w:val="es-ES"/>
+        </w:rPr>
+      </w:pPr>
+      <w:r>
+        <w:rPr>
+          <w:u w:val="single"/>
           <w:lang w:val="es-ES"/>
         </w:rPr>
         <w:t xml:space="preserve">ISO </w:t>
       </w:r>
       <w:r>
         <w:rPr>
-          <w:lang w:val="es-ES"/>
-        </w:rPr>
-        <w:t>SOA</w:t>
-      </w:r>
-      <w:r>
-        <w:rPr>
+          <w:u w:val="single"/>
+          <w:lang w:val="es-ES"/>
+        </w:rPr>
+        <w:t xml:space="preserve">SOA </w:t>
+      </w:r>
+      <w:r>
+        <w:rPr>
+          <w:u w:val="single"/>
+          <w:lang w:val="es-ES"/>
+        </w:rPr>
+        <w:t>FECHA 2</w:t>
+      </w:r>
+      <w:r>
+        <w:rPr>
+          <w:u w:val="single"/>
+          <w:lang w:val="es-ES"/>
+        </w:rPr>
+        <w:t>: Sábado 26</w:t>
+      </w:r>
+      <w:r>
+        <w:rPr>
+          <w:u w:val="single"/>
+          <w:lang w:val="es-ES"/>
+        </w:rPr>
+        <w:t xml:space="preserve"> de octubre</w:t>
+      </w:r>
+      <w:r>
+        <w:rPr>
+          <w:u w:val="single"/>
+          <w:lang w:val="es-ES"/>
+        </w:rPr>
+        <w:t xml:space="preserve"> 8:00 </w:t>
+      </w:r>
+      <w:proofErr w:type="spellStart"/>
+      <w:r>
+        <w:rPr>
+          <w:u w:val="single"/>
+          <w:lang w:val="es-ES"/>
+        </w:rPr>
+        <w:t>hs</w:t>
+      </w:r>
+      <w:proofErr w:type="spellEnd"/>
+      <w:r>
+        <w:rPr>
+          <w:u w:val="single"/>
+          <w:lang w:val="es-ES"/>
+        </w:rPr>
+        <w:t>.</w:t>
+      </w:r>
+    </w:p>
+    <w:p>
+      <w:pPr>
+        <w:rPr>
+          <w:u w:val="single"/>
+          <w:lang w:val="es-ES"/>
+        </w:rPr>
+      </w:pPr>
+      <w:r>
+        <w:rPr>
+          <w:u w:val="single"/>
+          <w:lang w:val="es-ES"/>
+        </w:rPr>
+        <w:t xml:space="preserve">DBD FECHA 1: </w:t>
+      </w:r>
+      <w:r>
+        <w:rPr>
+          <w:u w:val="single"/>
+          <w:lang w:val="es-ES"/>
+        </w:rPr>
+        <w:t>Martes 5 de noviembre</w:t>
+      </w:r>
+    </w:p>
+    <w:p>
+      <w:pPr>
+        <w:rPr>
+          <w:u w:val="single"/>
+          <w:lang w:val="es-ES"/>
+        </w:rPr>
+      </w:pPr>
+      <w:r>
+        <w:rPr>
+          <w:u w:val="single"/>
+          <w:lang w:val="es-ES"/>
+        </w:rPr>
+        <w:t>INGE1 (DTE - RP): Sábado 9 de noviembre</w:t>
+      </w:r>
+    </w:p>
+    <w:p>
+      <w:pPr>
+        <w:rPr>
+          <w:u w:val="single"/>
+          <w:lang w:val="es-ES"/>
+        </w:rPr>
+      </w:pPr>
+      <w:r>
+        <w:rPr>
+          <w:u w:val="single"/>
+          <w:lang w:val="es-ES"/>
+        </w:rPr>
+        <w:t xml:space="preserve">OO1 </w:t>
+      </w:r>
+      <w:r>
+        <w:rPr>
+          <w:u w:val="single"/>
+          <w:lang w:val="es-ES"/>
+        </w:rPr>
+        <w:t>FECHA 1</w:t>
+      </w:r>
+      <w:r>
+        <w:rPr>
+          <w:u w:val="single"/>
+          <w:lang w:val="es-ES"/>
+        </w:rPr>
+        <w:t>: Sábado 16 de noviembre 15:30 hs - (Aula 4, 5, 9, 11, 14, 15)</w:t>
+      </w:r>
+    </w:p>
+    <w:p>
+      <w:pPr>
+        <w:rPr>
+          <w:u w:val="single"/>
+          <w:lang w:val="es-ES"/>
+        </w:rPr>
+      </w:pPr>
+      <w:r>
+        <w:rPr>
+          <w:u w:val="single"/>
+          <w:lang w:val="es-ES"/>
+        </w:rPr>
+        <w:t xml:space="preserve">DBD FECHA 2: </w:t>
+      </w:r>
+      <w:r>
+        <w:rPr>
+          <w:u w:val="single"/>
+          <w:lang w:val="es-ES"/>
+        </w:rPr>
+        <w:t>Martes 26 de noviembre</w:t>
+      </w:r>
+    </w:p>
+    <w:p>
+      <w:pPr>
+        <w:rPr>
+          <w:u w:val="single"/>
+          <w:lang w:val="es-ES"/>
+        </w:rPr>
+      </w:pPr>
+      <w:r>
+        <w:rPr>
+          <w:u w:val="single"/>
+          <w:lang w:val="es-ES"/>
+        </w:rPr>
+        <w:t>INGE1 4 TEMAS</w:t>
+      </w:r>
+      <w:r>
+        <w:rPr>
+          <w:u w:val="single"/>
           <w:lang w:val="es-ES"/>
         </w:rPr>
         <w:t xml:space="preserve"> </w:t>
       </w:r>
       <w:r>
         <w:rPr>
-          <w:lang w:val="es-ES"/>
-        </w:rPr>
-        <w:t>2da fecha</w:t>
-      </w:r>
-      <w:r>
-        <w:rPr>
-          <w:lang w:val="es-ES"/>
-        </w:rPr>
-        <w:t>: Sábado 26</w:t>
-      </w:r>
-      <w:r>
-        <w:rPr>
-          <w:lang w:val="es-ES"/>
-        </w:rPr>
-        <w:t xml:space="preserve"> de octubre</w:t>
-      </w:r>
-      <w:r>
-        <w:rPr>
-          <w:lang w:val="es-ES"/>
-        </w:rPr>
-        <w:t xml:space="preserve"> 8</w:t>
-      </w:r>
-      <w:r>
-        <w:rPr>
-          <w:lang w:val="es-ES"/>
-        </w:rPr>
-        <w:t>:00 hs</w:t>
-      </w:r>
-      <w:r>
-        <w:rPr>
+          <w:u w:val="single"/>
+          <w:lang w:val="es-ES"/>
+        </w:rPr>
+        <w:t>FECHA 1</w:t>
+      </w:r>
+      <w:r>
+        <w:rPr>
+          <w:u w:val="single"/>
+          <w:lang w:val="es-ES"/>
+        </w:rPr>
+        <w:t>: Viernes 29 de noviembre</w:t>
+      </w:r>
+    </w:p>
+    <w:p>
+      <w:pPr>
+        <w:rPr>
+          <w:u w:val="single"/>
+          <w:lang w:val="es-ES"/>
+        </w:rPr>
+      </w:pPr>
+      <w:r>
+        <w:rPr>
+          <w:u w:val="single"/>
+          <w:lang w:val="es-ES"/>
+        </w:rPr>
+        <w:lastRenderedPageBreak/>
+        <w:t xml:space="preserve">ISO </w:t>
+      </w:r>
+      <w:r>
+        <w:rPr>
+          <w:u w:val="single"/>
+          <w:lang w:val="es-ES"/>
+        </w:rPr>
+        <w:t xml:space="preserve">PN </w:t>
+      </w:r>
+      <w:r>
+        <w:rPr>
+          <w:u w:val="single"/>
+          <w:lang w:val="es-ES"/>
+        </w:rPr>
+        <w:t>FECHA 1</w:t>
+      </w:r>
+      <w:r>
+        <w:rPr>
+          <w:u w:val="single"/>
+          <w:lang w:val="es-ES"/>
+        </w:rPr>
+        <w:t>: Sábado 30 de noviembre 8:00 hs.</w:t>
+      </w:r>
+    </w:p>
+    <w:p>
+      <w:pPr>
+        <w:rPr>
+          <w:u w:val="single"/>
+          <w:lang w:val="es-ES"/>
+        </w:rPr>
+      </w:pPr>
+      <w:r>
+        <w:rPr>
+          <w:u w:val="single"/>
+          <w:lang w:val="es-ES"/>
+        </w:rPr>
+        <w:t xml:space="preserve">OO1 </w:t>
+      </w:r>
+      <w:r>
+        <w:rPr>
+          <w:u w:val="single"/>
+          <w:lang w:val="es-ES"/>
+        </w:rPr>
+        <w:t>FECHA 2</w:t>
+      </w:r>
+      <w:r>
+        <w:rPr>
+          <w:u w:val="single"/>
+          <w:lang w:val="es-ES"/>
+        </w:rPr>
+        <w:t>: Sábado 7 de diciembre 15:30 hs - (Aula 4, 5, 11, 14, 15)</w:t>
+      </w:r>
+    </w:p>
+    <w:p>
+      <w:pPr>
+        <w:rPr>
+          <w:u w:val="single"/>
+          <w:lang w:val="es-ES"/>
+        </w:rPr>
+      </w:pPr>
+      <w:r>
+        <w:rPr>
+          <w:u w:val="single"/>
+          <w:lang w:val="es-ES"/>
+        </w:rPr>
+        <w:t xml:space="preserve">ISO </w:t>
+      </w:r>
+      <w:r>
+        <w:rPr>
+          <w:u w:val="single"/>
+          <w:lang w:val="es-ES"/>
+        </w:rPr>
+        <w:t xml:space="preserve">PN </w:t>
+      </w:r>
+      <w:r>
+        <w:rPr>
+          <w:u w:val="single"/>
+          <w:lang w:val="es-ES"/>
+        </w:rPr>
+        <w:t>FECHA 2</w:t>
+      </w:r>
+      <w:r>
+        <w:rPr>
+          <w:u w:val="single"/>
+          <w:lang w:val="es-ES"/>
+        </w:rPr>
+        <w:t xml:space="preserve">: Sábado 14 de diciembre 8:00 </w:t>
+      </w:r>
+      <w:proofErr w:type="spellStart"/>
+      <w:r>
+        <w:rPr>
+          <w:u w:val="single"/>
+          <w:lang w:val="es-ES"/>
+        </w:rPr>
+        <w:t>hs</w:t>
+      </w:r>
+      <w:proofErr w:type="spellEnd"/>
+      <w:r>
+        <w:rPr>
+          <w:u w:val="single"/>
           <w:lang w:val="es-ES"/>
         </w:rPr>
         <w:t>.</w:t>
@@ -370,325 +988,93 @@
     <w:p>
       <w:pPr>
         <w:rPr>
-          <w:lang w:val="es-ES"/>
-        </w:rPr>
-      </w:pPr>
-      <w:r>
-        <w:rPr>
-          <w:lang w:val="es-ES"/>
-        </w:rPr>
-        <w:t xml:space="preserve">AYED 1era fecha: </w:t>
-      </w:r>
-      <w:r>
-        <w:rPr>
-          <w:lang w:val="es-ES"/>
-        </w:rPr>
-        <w:t xml:space="preserve">Sábado 16 de noviembre </w:t>
-      </w:r>
-      <w:r>
-        <w:rPr>
-          <w:lang w:val="es-ES"/>
-        </w:rPr>
-        <w:t>9</w:t>
-      </w:r>
-      <w:r>
-        <w:rPr>
-          <w:lang w:val="es-ES"/>
-        </w:rPr>
-        <w:t>:</w:t>
-      </w:r>
-      <w:r>
-        <w:rPr>
-          <w:lang w:val="es-ES"/>
-        </w:rPr>
-        <w:t>0</w:t>
-      </w:r>
-      <w:r>
-        <w:rPr>
-          <w:lang w:val="es-ES"/>
-        </w:rPr>
-        <w:t>0 hs - Aulas 5 y 11</w:t>
-      </w:r>
-    </w:p>
-    <w:p>
-      <w:pPr>
-        <w:rPr>
-          <w:lang w:val="es-ES"/>
-        </w:rPr>
-      </w:pPr>
-      <w:r>
-        <w:rPr>
-          <w:lang w:val="es-ES"/>
-        </w:rPr>
-        <w:t xml:space="preserve">OO1 1era fecha: </w:t>
-      </w:r>
-      <w:r>
-        <w:rPr>
-          <w:lang w:val="es-ES"/>
-        </w:rPr>
-        <w:t>Sábado 16 de noviembre 15:30 hs - (Aula 4, 5, 9, 11, 14, 15)</w:t>
-      </w:r>
-    </w:p>
-    <w:p>
-      <w:pPr>
-        <w:rPr>
-          <w:lang w:val="es-ES"/>
-        </w:rPr>
-      </w:pPr>
-      <w:r>
-        <w:rPr>
-          <w:lang w:val="es-ES"/>
-        </w:rPr>
-        <w:t xml:space="preserve">ISO </w:t>
-      </w:r>
-      <w:r>
-        <w:rPr>
-          <w:lang w:val="es-ES"/>
-        </w:rPr>
-        <w:t>PN</w:t>
-      </w:r>
-      <w:r>
-        <w:rPr>
-          <w:lang w:val="es-ES"/>
-        </w:rPr>
-        <w:t xml:space="preserve"> </w:t>
-      </w:r>
-      <w:r>
-        <w:rPr>
-          <w:lang w:val="es-ES"/>
-        </w:rPr>
-        <w:t>1era fecha</w:t>
-      </w:r>
-      <w:r>
-        <w:rPr>
-          <w:lang w:val="es-ES"/>
-        </w:rPr>
-        <w:t>: Sábado 30</w:t>
-      </w:r>
-      <w:r>
-        <w:rPr>
-          <w:lang w:val="es-ES"/>
-        </w:rPr>
-        <w:t xml:space="preserve"> de noviembre</w:t>
-      </w:r>
-      <w:r>
-        <w:rPr>
-          <w:lang w:val="es-ES"/>
-        </w:rPr>
-        <w:t xml:space="preserve"> 8</w:t>
-      </w:r>
-      <w:r>
-        <w:rPr>
-          <w:lang w:val="es-ES"/>
-        </w:rPr>
-        <w:t>:00</w:t>
-      </w:r>
-      <w:r>
-        <w:rPr>
-          <w:lang w:val="es-ES"/>
-        </w:rPr>
-        <w:t xml:space="preserve"> hs.</w:t>
-      </w:r>
-    </w:p>
-    <w:p>
-      <w:pPr>
-        <w:rPr>
-          <w:lang w:val="es-ES"/>
-        </w:rPr>
-      </w:pPr>
-      <w:r>
-        <w:rPr>
-          <w:lang w:val="es-ES"/>
-        </w:rPr>
-        <w:t xml:space="preserve">OO1 2da fecha: </w:t>
-      </w:r>
-      <w:r>
-        <w:rPr>
-          <w:lang w:val="es-ES"/>
-        </w:rPr>
-        <w:t>Sábado 7 de diciembre 15:30 hs - (Aula 4, 5, 11, 14, 15)</w:t>
-      </w:r>
-    </w:p>
-    <w:p>
-      <w:pPr>
-        <w:rPr>
-          <w:lang w:val="es-ES"/>
-        </w:rPr>
-      </w:pPr>
-      <w:r>
-        <w:rPr>
-          <w:lang w:val="es-ES"/>
-        </w:rPr>
-        <w:t xml:space="preserve">AYED 2da fecha: </w:t>
-      </w:r>
-      <w:r>
-        <w:rPr>
-          <w:lang w:val="es-ES"/>
-        </w:rPr>
-        <w:t>Sábado 7</w:t>
-      </w:r>
-      <w:r>
-        <w:rPr>
-          <w:lang w:val="es-ES"/>
-        </w:rPr>
-        <w:t xml:space="preserve"> de diciembre</w:t>
-      </w:r>
-      <w:r>
-        <w:rPr>
-          <w:lang w:val="es-ES"/>
-        </w:rPr>
-        <w:t xml:space="preserve"> 9</w:t>
-      </w:r>
-      <w:r>
-        <w:rPr>
-          <w:lang w:val="es-ES"/>
-        </w:rPr>
-        <w:t>:00</w:t>
-      </w:r>
-      <w:r>
-        <w:rPr>
-          <w:lang w:val="es-ES"/>
-        </w:rPr>
-        <w:t xml:space="preserve"> hs. Aulas 5 y 11</w:t>
-      </w:r>
-    </w:p>
-    <w:p>
-      <w:pPr>
-        <w:rPr>
-          <w:lang w:val="es-ES"/>
-        </w:rPr>
-      </w:pPr>
-      <w:r>
-        <w:rPr>
-          <w:lang w:val="es-ES"/>
-        </w:rPr>
-        <w:t xml:space="preserve">ISO </w:t>
-      </w:r>
-      <w:r>
-        <w:rPr>
-          <w:lang w:val="es-ES"/>
-        </w:rPr>
-        <w:t>PN</w:t>
-      </w:r>
-      <w:r>
-        <w:rPr>
-          <w:lang w:val="es-ES"/>
-        </w:rPr>
-        <w:t xml:space="preserve"> 2da</w:t>
-      </w:r>
-      <w:r>
-        <w:rPr>
-          <w:lang w:val="es-ES"/>
-        </w:rPr>
-        <w:t xml:space="preserve"> fecha</w:t>
-      </w:r>
-      <w:r>
-        <w:rPr>
-          <w:lang w:val="es-ES"/>
-        </w:rPr>
-        <w:t>: Sábado 14</w:t>
-      </w:r>
-      <w:r>
-        <w:rPr>
-          <w:lang w:val="es-ES"/>
-        </w:rPr>
-        <w:t xml:space="preserve"> de diciembre </w:t>
-      </w:r>
-      <w:r>
-        <w:rPr>
-          <w:lang w:val="es-ES"/>
-        </w:rPr>
-        <w:t>8</w:t>
-      </w:r>
-      <w:r>
-        <w:rPr>
-          <w:lang w:val="es-ES"/>
-        </w:rPr>
-        <w:t>:00</w:t>
-      </w:r>
-      <w:r>
-        <w:rPr>
-          <w:lang w:val="es-ES"/>
-        </w:rPr>
-        <w:t xml:space="preserve"> hs.</w:t>
-      </w:r>
-    </w:p>
-    <w:p>
-      <w:pPr>
-        <w:rPr>
-          <w:lang w:val="es-ES"/>
-        </w:rPr>
-      </w:pPr>
-      <w:r>
-        <w:rPr>
-          <w:lang w:val="es-ES"/>
-        </w:rPr>
-        <w:t>OO1 3era fecha</w:t>
-      </w:r>
-      <w:r>
-        <w:rPr>
-          <w:lang w:val="es-ES"/>
-        </w:rPr>
-        <w:t>: Sábado 21 de diciembre 9</w:t>
-      </w:r>
-      <w:r>
-        <w:rPr>
-          <w:lang w:val="es-ES"/>
-        </w:rPr>
-        <w:t xml:space="preserve">:00 </w:t>
-      </w:r>
-      <w:r>
-        <w:rPr>
-          <w:lang w:val="es-ES"/>
-        </w:rPr>
-        <w:t>hs - (Aula 4, 5, 11, 14, 15, 10A) </w:t>
-      </w:r>
-    </w:p>
-    <w:p>
-      <w:pPr>
-        <w:rPr>
-          <w:lang w:val="es-ES"/>
-        </w:rPr>
-      </w:pPr>
-      <w:r>
-        <w:rPr>
-          <w:lang w:val="es-ES"/>
-        </w:rPr>
-        <w:t xml:space="preserve">AYED 3era fecha: </w:t>
-      </w:r>
-      <w:r>
-        <w:rPr>
-          <w:lang w:val="es-ES"/>
-        </w:rPr>
-        <w:t xml:space="preserve">A determinar: </w:t>
-      </w:r>
-      <w:r>
-        <w:rPr>
-          <w:lang w:val="es-ES"/>
-        </w:rPr>
-        <w:t xml:space="preserve">Primera semana </w:t>
-      </w:r>
-      <w:r>
-        <w:rPr>
-          <w:lang w:val="es-ES"/>
-        </w:rPr>
-        <w:t xml:space="preserve">de </w:t>
-      </w:r>
-      <w:r>
-        <w:rPr>
-          <w:lang w:val="es-ES"/>
-        </w:rPr>
-        <w:t>febrero 2025.</w:t>
-      </w:r>
-    </w:p>
-    <w:p>
-      <w:pPr>
-        <w:rPr>
-          <w:lang w:val="es-ES"/>
-        </w:rPr>
-      </w:pPr>
-      <w:r>
-        <w:rPr>
+          <w:u w:val="single"/>
+          <w:lang w:val="es-ES"/>
+        </w:rPr>
+      </w:pPr>
+      <w:r>
+        <w:rPr>
+          <w:u w:val="single"/>
+          <w:lang w:val="es-ES"/>
+        </w:rPr>
+        <w:t xml:space="preserve">DBD FECHA 3: </w:t>
+      </w:r>
+      <w:r>
+        <w:rPr>
+          <w:u w:val="single"/>
+          <w:lang w:val="es-ES"/>
+        </w:rPr>
+        <w:t>Martes 17 de diciembre</w:t>
+      </w:r>
+    </w:p>
+    <w:p>
+      <w:pPr>
+        <w:rPr>
+          <w:u w:val="single"/>
+          <w:lang w:val="es-ES"/>
+        </w:rPr>
+      </w:pPr>
+      <w:r>
+        <w:rPr>
+          <w:u w:val="single"/>
+          <w:lang w:val="es-ES"/>
+        </w:rPr>
+        <w:t xml:space="preserve">INGE1 4 TEMAS FECHA </w:t>
+      </w:r>
+      <w:r>
+        <w:rPr>
+          <w:u w:val="single"/>
+          <w:lang w:val="es-ES"/>
+        </w:rPr>
+        <w:t>2</w:t>
+      </w:r>
+      <w:r>
+        <w:rPr>
+          <w:u w:val="single"/>
+          <w:lang w:val="es-ES"/>
+        </w:rPr>
+        <w:t>: Viernes 20 de diciembre</w:t>
+      </w:r>
+    </w:p>
+    <w:p>
+      <w:pPr>
+        <w:rPr>
+          <w:u w:val="single"/>
+          <w:lang w:val="es-ES"/>
+        </w:rPr>
+      </w:pPr>
+      <w:r>
+        <w:rPr>
+          <w:u w:val="single"/>
+          <w:lang w:val="es-ES"/>
+        </w:rPr>
+        <w:t xml:space="preserve">OO1 </w:t>
+      </w:r>
+      <w:r>
+        <w:rPr>
+          <w:u w:val="single"/>
+          <w:lang w:val="es-ES"/>
+        </w:rPr>
+        <w:t>FECHA 3</w:t>
+      </w:r>
+      <w:r>
+        <w:rPr>
+          <w:u w:val="single"/>
+          <w:lang w:val="es-ES"/>
+        </w:rPr>
+        <w:t>: Sábado 21 de diciembre 9:00 hs - (Aula 4, 5, 11, 14, 15, 10A) </w:t>
+      </w:r>
+    </w:p>
+    <w:p>
+      <w:pPr>
+        <w:rPr>
+          <w:u w:val="single"/>
+          <w:lang w:val="es-ES"/>
+        </w:rPr>
+      </w:pPr>
+      <w:r>
+        <w:rPr>
+          <w:u w:val="single"/>
           <w:lang w:val="es-ES"/>
         </w:rPr>
         <w:t>ISO Flotante: A determinar: febrero 2025.</w:t>
@@ -703,7 +1089,6 @@
     </w:p>
     <w:p>
       <w:r>
-        <w:lastRenderedPageBreak/>
         <w:t>ISO SOA</w:t>
       </w:r>
       <w:r>
@@ -734,16 +1119,6 @@
       </w:r>
       <w:r>
         <w:br/>
-        <w:t>AYED</w:t>
-      </w:r>
-      <w:r>
-        <w:t>:</w:t>
-      </w:r>
-      <w:r>
-        <w:t xml:space="preserve"> 16/11</w:t>
-      </w:r>
-      <w:r>
-        <w:br/>
         <w:t>ISO PN</w:t>
       </w:r>
       <w:r>
@@ -755,16 +1130,6 @@
       <w:r>
         <w:br/>
         <w:t>OO1</w:t>
-      </w:r>
-      <w:r>
-        <w:t>:</w:t>
-      </w:r>
-      <w:r>
-        <w:t xml:space="preserve"> 7/12</w:t>
-      </w:r>
-      <w:r>
-        <w:br/>
-        <w:t>AYED</w:t>
       </w:r>
       <w:r>
         <w:t>:</w:t>

</xml_diff>